<commit_message>
Added some details to the report.
</commit_message>
<xml_diff>
--- a/report/Final Report.docx
+++ b/report/Final Report.docx
@@ -14,13 +14,7 @@
         <w:rPr>
           <w:sz w:val="48"/>
         </w:rPr>
-        <w:t>Windy Awakening</w:t>
-      </w:r>
-      <w:r>
-        <w:rPr>
-          <w:sz w:val="48"/>
-        </w:rPr>
-        <w:t xml:space="preserve"> – CS488 Fall 2015 Final Project</w:t>
+        <w:t>Windy Awakening – CS488 Fall 2015 Final Project</w:t>
       </w:r>
     </w:p>
     <w:p>
@@ -81,11 +75,33 @@
           <w:sz w:val="24"/>
         </w:rPr>
       </w:pPr>
-      <w:r>
-        <w:rPr>
-          <w:sz w:val="24"/>
-        </w:rPr>
-        <w:t>ex: place "website" into "htdocs" (if you're running apache)</w:t>
+      <w:proofErr w:type="gramStart"/>
+      <w:r>
+        <w:rPr>
+          <w:sz w:val="24"/>
+        </w:rPr>
+        <w:t>ex</w:t>
+      </w:r>
+      <w:proofErr w:type="gramEnd"/>
+      <w:r>
+        <w:rPr>
+          <w:sz w:val="24"/>
+        </w:rPr>
+        <w:t>: place "website" into "</w:t>
+      </w:r>
+      <w:proofErr w:type="spellStart"/>
+      <w:r>
+        <w:rPr>
+          <w:sz w:val="24"/>
+        </w:rPr>
+        <w:t>htdocs</w:t>
+      </w:r>
+      <w:proofErr w:type="spellEnd"/>
+      <w:r>
+        <w:rPr>
+          <w:sz w:val="24"/>
+        </w:rPr>
+        <w:t>" (if you're running apache)</w:t>
       </w:r>
       <w:r>
         <w:rPr>
@@ -242,7 +258,35 @@
         <w:rPr>
           <w:sz w:val="24"/>
         </w:rPr>
-        <w:t xml:space="preserve"> browser you will need to launch chrome with a special flag to allow for xhr requests to be made to and from "file://" urls.</w:t>
+        <w:t xml:space="preserve"> browser you will need to launch chrome with a special flag to allow for </w:t>
+      </w:r>
+      <w:proofErr w:type="spellStart"/>
+      <w:r>
+        <w:rPr>
+          <w:sz w:val="24"/>
+        </w:rPr>
+        <w:t>xhr</w:t>
+      </w:r>
+      <w:proofErr w:type="spellEnd"/>
+      <w:r>
+        <w:rPr>
+          <w:sz w:val="24"/>
+        </w:rPr>
+        <w:t xml:space="preserve"> requests to be made to and from "file://" </w:t>
+      </w:r>
+      <w:proofErr w:type="spellStart"/>
+      <w:r>
+        <w:rPr>
+          <w:sz w:val="24"/>
+        </w:rPr>
+        <w:t>urls</w:t>
+      </w:r>
+      <w:proofErr w:type="spellEnd"/>
+      <w:r>
+        <w:rPr>
+          <w:sz w:val="24"/>
+        </w:rPr>
+        <w:t>.</w:t>
       </w:r>
       <w:r>
         <w:rPr>
@@ -335,7 +379,6 @@
         <w:rPr>
           <w:sz w:val="24"/>
         </w:rPr>
-        <w:lastRenderedPageBreak/>
         <w:t>In the "Target" field, add the following flag to the current target, *after* the quotations:</w:t>
       </w:r>
     </w:p>
@@ -446,6 +489,7 @@
         <w:rPr>
           <w:sz w:val="24"/>
         </w:rPr>
+        <w:lastRenderedPageBreak/>
         <w:t xml:space="preserve">In </w:t>
       </w:r>
       <w:r>
@@ -727,7 +771,6 @@
         <w:rPr>
           <w:sz w:val="24"/>
         </w:rPr>
-        <w:lastRenderedPageBreak/>
         <w:t>All of these controls should be easily understood by their names, and by playing with them a bit.</w:t>
       </w:r>
     </w:p>
@@ -802,17 +845,49 @@
         <w:t xml:space="preserve">, and determining that it was far too slow, it occurred to me to </w:t>
       </w:r>
       <w:r>
-        <w:t xml:space="preserve">I could be doing this in the vertex shader, and for free!  So in the </w:t>
-      </w:r>
-      <w:r>
-        <w:t xml:space="preserve">vertex shader I have height of the water defined mathematically, as approximately: </w:t>
+        <w:t xml:space="preserve">I could be doing this in the vertex </w:t>
+      </w:r>
+      <w:proofErr w:type="spellStart"/>
+      <w:r>
+        <w:t>shader</w:t>
+      </w:r>
+      <w:proofErr w:type="spellEnd"/>
+      <w:r>
+        <w:t xml:space="preserve">, and for free!  So in the </w:t>
+      </w:r>
+      <w:r>
+        <w:t xml:space="preserve">vertex </w:t>
+      </w:r>
+      <w:proofErr w:type="spellStart"/>
+      <w:r>
+        <w:t>shader</w:t>
+      </w:r>
+      <w:proofErr w:type="spellEnd"/>
+      <w:r>
+        <w:t xml:space="preserve"> I have height of the water defined mathematically, as approximately: </w:t>
       </w:r>
       <w:r>
         <w:rPr>
           <w:b/>
           <w:i/>
         </w:rPr>
-        <w:t>sin(x) * sin(z + time)</w:t>
+        <w:t xml:space="preserve">sin(x) * </w:t>
+      </w:r>
+      <w:proofErr w:type="gramStart"/>
+      <w:r>
+        <w:rPr>
+          <w:b/>
+          <w:i/>
+        </w:rPr>
+        <w:t>sin(</w:t>
+      </w:r>
+      <w:proofErr w:type="gramEnd"/>
+      <w:r>
+        <w:rPr>
+          <w:b/>
+          <w:i/>
+        </w:rPr>
+        <w:t>z + time)</w:t>
       </w:r>
       <w:r>
         <w:t>.</w:t>
@@ -820,6 +895,7 @@
     </w:p>
     <w:p>
       <w:r>
+        <w:lastRenderedPageBreak/>
         <w:tab/>
         <w:t xml:space="preserve">What this allowed me to do, was move the </w:t>
       </w:r>
@@ -839,7 +915,15 @@
         <w:t>z</w:t>
       </w:r>
       <w:r>
-        <w:t xml:space="preserve"> positions of every vertex in the water geometry along with the boat, all in the vertex shader, and then calculate the height of the waves at that point in space.  The effectively allows me to have an </w:t>
+        <w:t xml:space="preserve"> positions of every vertex in the water geometry along with the boat, all in the vertex </w:t>
+      </w:r>
+      <w:proofErr w:type="spellStart"/>
+      <w:r>
+        <w:t>shader</w:t>
+      </w:r>
+      <w:proofErr w:type="spellEnd"/>
+      <w:r>
+        <w:t xml:space="preserve">, and then calculate the height of the waves at that point in space.  The effectively allows me to have an </w:t>
       </w:r>
       <w:r>
         <w:rPr>
@@ -891,8 +975,13 @@
       <w:r>
         <w:t xml:space="preserve">water </w:t>
       </w:r>
-      <w:r>
-        <w:t xml:space="preserve">Voronoi diagrams </w:t>
+      <w:proofErr w:type="spellStart"/>
+      <w:r>
+        <w:t>Voronoi</w:t>
+      </w:r>
+      <w:proofErr w:type="spellEnd"/>
+      <w:r>
+        <w:t xml:space="preserve"> diagrams </w:t>
       </w:r>
       <w:r>
         <w:t xml:space="preserve">used for the water texture </w:t>
@@ -901,7 +990,15 @@
         <w:t>are generated.</w:t>
       </w:r>
       <w:r>
-        <w:t xml:space="preserve">  Each region in a Voronoi diagr</w:t>
+        <w:t xml:space="preserve">  Each region in a </w:t>
+      </w:r>
+      <w:proofErr w:type="spellStart"/>
+      <w:r>
+        <w:t>Voronoi</w:t>
+      </w:r>
+      <w:proofErr w:type="spellEnd"/>
+      <w:r>
+        <w:t xml:space="preserve"> diagr</w:t>
       </w:r>
       <w:r>
         <w:t>am is defined by a single defining point, and every point within that region</w:t>
@@ -919,7 +1016,31 @@
         <w:t xml:space="preserve">  By exploiting this fact, we can represent each region as a three-dimensional cone.  By intersecting the cones, and drawing them all with an orthographic projection, each pixel </w:t>
       </w:r>
       <w:r>
-        <w:t>we draw will be closer to the cone of that colour than any other colour, by the nature of drawing only what is closest to the camera.  This allows us to generate Voronoi diagrams very easily and very quickly.</w:t>
+        <w:t xml:space="preserve">we draw will be closer to the cone of that </w:t>
+      </w:r>
+      <w:proofErr w:type="spellStart"/>
+      <w:r>
+        <w:t>colour</w:t>
+      </w:r>
+      <w:proofErr w:type="spellEnd"/>
+      <w:r>
+        <w:t xml:space="preserve"> than any other </w:t>
+      </w:r>
+      <w:proofErr w:type="spellStart"/>
+      <w:r>
+        <w:t>colour</w:t>
+      </w:r>
+      <w:proofErr w:type="spellEnd"/>
+      <w:r>
+        <w:t xml:space="preserve">, by the nature of drawing only what is closest to the camera.  This allows us to generate </w:t>
+      </w:r>
+      <w:proofErr w:type="spellStart"/>
+      <w:r>
+        <w:t>Voronoi</w:t>
+      </w:r>
+      <w:proofErr w:type="spellEnd"/>
+      <w:r>
+        <w:t xml:space="preserve"> diagrams very easily and very quickly.</w:t>
       </w:r>
     </w:p>
     <w:p>
@@ -927,7 +1048,23 @@
         <w:tab/>
       </w:r>
       <w:r>
-        <w:t>You can view the Voronoi diagrams in my demo by unchecking the “Water Colouring”, “Blur”, and “Detect Edges” checkboxes above the canvas.</w:t>
+        <w:t xml:space="preserve">You can view the </w:t>
+      </w:r>
+      <w:proofErr w:type="spellStart"/>
+      <w:r>
+        <w:t>Voronoi</w:t>
+      </w:r>
+      <w:proofErr w:type="spellEnd"/>
+      <w:r>
+        <w:t xml:space="preserve"> diagrams in my demo by unchecking the “Water </w:t>
+      </w:r>
+      <w:proofErr w:type="spellStart"/>
+      <w:r>
+        <w:t>Colouring</w:t>
+      </w:r>
+      <w:proofErr w:type="spellEnd"/>
+      <w:r>
+        <w:t>”, “Blur”, and “Detect Edges” checkboxes above the canvas.</w:t>
       </w:r>
       <w:r>
         <w:t xml:space="preserve">  As an aside, by unchecking them in that order you can see how the final texture is generated by unrolling the e</w:t>
@@ -936,7 +1073,15 @@
         <w:t xml:space="preserve">ffects.  I’ve explained this in more detail in my proposal.  </w:t>
       </w:r>
       <w:r>
-        <w:t xml:space="preserve">You will notice that the edges of the Voronoi regions are a bit jagged.  This is the byproduct of using a small number of triangles around the surface of the cone, causing intersections that are less accurate to those </w:t>
+        <w:t xml:space="preserve">You will notice that the edges of the </w:t>
+      </w:r>
+      <w:proofErr w:type="spellStart"/>
+      <w:r>
+        <w:t>Voronoi</w:t>
+      </w:r>
+      <w:proofErr w:type="spellEnd"/>
+      <w:r>
+        <w:t xml:space="preserve"> regions are a bit jagged.  This is the byproduct of using a small number of triangles around the surface of the cone, causing intersections that are less accurate to those </w:t>
       </w:r>
       <w:r>
         <w:t>of a mathematically perfect cone</w:t>
@@ -986,10 +1131,26 @@
         <w:t>)</w:t>
       </w:r>
       <w:r>
-        <w:t xml:space="preserve">, that the Voronoi diagram is actually a repeating </w:t>
-      </w:r>
-      <w:r>
-        <w:t xml:space="preserve">texture.  The way this is created is by duplicating the Voronoi regions on all sides of the existing </w:t>
+        <w:t xml:space="preserve">, that the </w:t>
+      </w:r>
+      <w:proofErr w:type="spellStart"/>
+      <w:r>
+        <w:t>Voronoi</w:t>
+      </w:r>
+      <w:proofErr w:type="spellEnd"/>
+      <w:r>
+        <w:t xml:space="preserve"> diagram is actually a repeating </w:t>
+      </w:r>
+      <w:r>
+        <w:t xml:space="preserve">texture.  The way this is created is by duplicating the </w:t>
+      </w:r>
+      <w:proofErr w:type="spellStart"/>
+      <w:r>
+        <w:t>Voronoi</w:t>
+      </w:r>
+      <w:proofErr w:type="spellEnd"/>
+      <w:r>
+        <w:t xml:space="preserve"> regions on all sides of the existing </w:t>
       </w:r>
       <w:r>
         <w:t>regions, and then rendering the diagram with those mirror images</w:t>
@@ -1015,7 +1176,39 @@
         <w:t>One of the more artistic aspects of my demo is the sunset and sunrise that a</w:t>
       </w:r>
       <w:r>
-        <w:t>ffects the background colour and light colour.  In order to allow the colour changes to be determined in some user friendly way (because translating RGB colour values into GLSL and then writing code to interpolate them would be a nightmare</w:t>
+        <w:t xml:space="preserve">ffects the background </w:t>
+      </w:r>
+      <w:proofErr w:type="spellStart"/>
+      <w:r>
+        <w:t>colour</w:t>
+      </w:r>
+      <w:proofErr w:type="spellEnd"/>
+      <w:r>
+        <w:t xml:space="preserve"> and light </w:t>
+      </w:r>
+      <w:proofErr w:type="spellStart"/>
+      <w:r>
+        <w:t>colour</w:t>
+      </w:r>
+      <w:proofErr w:type="spellEnd"/>
+      <w:r>
+        <w:t xml:space="preserve">.  In order to allow the </w:t>
+      </w:r>
+      <w:proofErr w:type="spellStart"/>
+      <w:r>
+        <w:t>colour</w:t>
+      </w:r>
+      <w:proofErr w:type="spellEnd"/>
+      <w:r>
+        <w:t xml:space="preserve"> changes to be determined in some user friendly way (because translating RGB </w:t>
+      </w:r>
+      <w:proofErr w:type="spellStart"/>
+      <w:r>
+        <w:t>colour</w:t>
+      </w:r>
+      <w:proofErr w:type="spellEnd"/>
+      <w:r>
+        <w:t xml:space="preserve"> values into GLSL and then writing code to interpolate them would be a nightmare</w:t>
       </w:r>
       <w:r>
         <w:t xml:space="preserve"> to experiment with</w:t>
@@ -1024,33 +1217,118 @@
         <w:t xml:space="preserve">) </w:t>
       </w:r>
       <w:r>
-        <w:t>is by using a gradient texture to sample the colour from.</w:t>
-      </w:r>
-      <w:r>
-        <w:t xml:space="preserve">  If you look in the “website/assets/textures” folder you’ll find the gradient samples used for the colours of the sky, the sun</w:t>
-      </w:r>
-      <w:r>
-        <w:t>light, the sun, and the islands’ colours</w:t>
-      </w:r>
-      <w:r>
-        <w:t>, created in Phots</w:t>
+        <w:t xml:space="preserve">is by using a gradient texture to sample the </w:t>
+      </w:r>
+      <w:proofErr w:type="spellStart"/>
+      <w:r>
+        <w:t>colour</w:t>
+      </w:r>
+      <w:proofErr w:type="spellEnd"/>
+      <w:r>
+        <w:t xml:space="preserve"> from.</w:t>
+      </w:r>
+      <w:r>
+        <w:t xml:space="preserve">  If you look in the “website/assets/textures” folder you’ll find the gradient samples used for the </w:t>
+      </w:r>
+      <w:proofErr w:type="spellStart"/>
+      <w:r>
+        <w:t>colours</w:t>
+      </w:r>
+      <w:proofErr w:type="spellEnd"/>
+      <w:r>
+        <w:t xml:space="preserve"> of the sky, the sun</w:t>
+      </w:r>
+      <w:r>
+        <w:t xml:space="preserve">light, the sun, and the islands’ </w:t>
+      </w:r>
+      <w:proofErr w:type="spellStart"/>
+      <w:r>
+        <w:t>colours</w:t>
+      </w:r>
+      <w:proofErr w:type="spellEnd"/>
+      <w:r>
+        <w:t xml:space="preserve">, created in </w:t>
+      </w:r>
+      <w:proofErr w:type="spellStart"/>
+      <w:r>
+        <w:t>Phots</w:t>
       </w:r>
       <w:r>
         <w:t>hop</w:t>
       </w:r>
-      <w:r>
-        <w:t xml:space="preserve">.  The colour for the sun assets is </w:t>
+      <w:proofErr w:type="spellEnd"/>
+      <w:r>
+        <w:t xml:space="preserve">.  The </w:t>
+      </w:r>
+      <w:proofErr w:type="spellStart"/>
+      <w:r>
+        <w:t>colour</w:t>
+      </w:r>
+      <w:proofErr w:type="spellEnd"/>
+      <w:r>
+        <w:t xml:space="preserve"> for the sun assets is </w:t>
       </w:r>
       <w:r>
         <w:t>determined based on the height of the sun, and using that to</w:t>
       </w:r>
       <w:r>
-        <w:t xml:space="preserve"> determine how far along the gradient texture to sample the colour used.  The island heights is done in the same way, instead using the height of the point on the island.</w:t>
-      </w:r>
-    </w:p>
-    <w:p>
-      <w:r>
-        <w:br w:type="page"/>
+        <w:t xml:space="preserve"> determine how far along the gradient texture to sample the </w:t>
+      </w:r>
+      <w:proofErr w:type="spellStart"/>
+      <w:r>
+        <w:t>colour</w:t>
+      </w:r>
+      <w:proofErr w:type="spellEnd"/>
+      <w:r>
+        <w:t xml:space="preserve"> used.  The island heights is done in the same way, instead using the height of the point on the island.</w:t>
+      </w:r>
+    </w:p>
+    <w:p>
+      <w:pPr>
+        <w:ind w:firstLine="720"/>
+      </w:pPr>
+      <w:r>
+        <w:t xml:space="preserve">I used a blur filter in both the water generation, and in the bloom </w:t>
+      </w:r>
+      <w:proofErr w:type="spellStart"/>
+      <w:r>
+        <w:t>shader</w:t>
+      </w:r>
+      <w:proofErr w:type="spellEnd"/>
+      <w:r>
+        <w:t xml:space="preserve">.  The way this was implemented, for efficiency’s sake was to do a box blur in two passes, one horizontal and one vertical.  I would then perform this box blur a second time to achieve an approximation of a </w:t>
+      </w:r>
+      <w:r>
+        <w:t>Gaussian</w:t>
+      </w:r>
+      <w:r>
+        <w:t xml:space="preserve"> blur that was much cheaper than a real Gaussian blur.</w:t>
+      </w:r>
+      <w:bookmarkStart w:id="0" w:name="_GoBack"/>
+      <w:bookmarkEnd w:id="0"/>
+    </w:p>
+    <w:p>
+      <w:pPr>
+        <w:ind w:firstLine="720"/>
+      </w:pPr>
+      <w:r>
+        <w:lastRenderedPageBreak/>
+        <w:t>The way I created my shadow mapping projection (which you can see by selecting “Shadow Map” from the “Testing Mode” dropdown), is by actually moving the camera used to render the light’s perspective.  The reason I can do this and still achieve correct shadows is because I am using a directional light to emulate the sun</w:t>
+      </w:r>
+      <w:r>
+        <w:t>.</w:t>
+      </w:r>
+      <w:r>
+        <w:t xml:space="preserve">  I also decided to only generate shadow mapped shadows for the boat because that was the most intricate and interesting piece of geometry.  </w:t>
+      </w:r>
+      <w:r>
+        <w:t>It also</w:t>
+      </w:r>
+      <w:r>
+        <w:t xml:space="preserve"> allowed </w:t>
+      </w:r>
+      <w:r>
+        <w:t>me to generate very precise and detailed shadows that didn’t need to be smoothed, because I could use the entire resolution of the shadow map for just the boat.</w:t>
       </w:r>
     </w:p>
     <w:p>
@@ -1069,7 +1347,31 @@
         <w:t>For this project I</w:t>
       </w:r>
       <w:r>
-        <w:t xml:space="preserve"> only used one external library.  The glMatrix library is the WebGL equivalent to using the glm library in C++ OpenGL.  It provides all the functions necessary for manipulating matrices and vectors in JavaScript, saving you a lot of time implementing it yourself.</w:t>
+        <w:t xml:space="preserve"> only used one external library.  The </w:t>
+      </w:r>
+      <w:proofErr w:type="spellStart"/>
+      <w:r>
+        <w:t>glMatrix</w:t>
+      </w:r>
+      <w:proofErr w:type="spellEnd"/>
+      <w:r>
+        <w:t xml:space="preserve"> library is the </w:t>
+      </w:r>
+      <w:proofErr w:type="spellStart"/>
+      <w:r>
+        <w:t>WebGL</w:t>
+      </w:r>
+      <w:proofErr w:type="spellEnd"/>
+      <w:r>
+        <w:t xml:space="preserve"> equivalent to using the </w:t>
+      </w:r>
+      <w:proofErr w:type="spellStart"/>
+      <w:r>
+        <w:t>glm</w:t>
+      </w:r>
+      <w:proofErr w:type="spellEnd"/>
+      <w:r>
+        <w:t xml:space="preserve"> library in C++ OpenGL.  It provides all the functions necessary for manipulating matrices and vectors in JavaScript, saving you a lot of time implementing it yourself.</w:t>
       </w:r>
       <w:r>
         <w:t xml:space="preserve">  This code can be found at “website/scripts/lib/gl-matrix.js” in my project.</w:t>
@@ -1090,11 +1392,16 @@
       <w:r>
         <w:t xml:space="preserve">There are also a couple of widely used GLSL code snippets found online that I have used to help me generate the </w:t>
       </w:r>
+      <w:proofErr w:type="spellStart"/>
       <w:r>
         <w:t>P</w:t>
       </w:r>
       <w:r>
-        <w:t>erlin noise.</w:t>
+        <w:t>erlin</w:t>
+      </w:r>
+      <w:proofErr w:type="spellEnd"/>
+      <w:r>
+        <w:t xml:space="preserve"> noise.</w:t>
       </w:r>
     </w:p>
     <w:p>
@@ -1104,109 +1411,201 @@
     </w:p>
     <w:p>
       <w:pPr>
+        <w:spacing w:after="0"/>
         <w:rPr>
           <w:rFonts w:ascii="Consolas" w:hAnsi="Consolas" w:cs="Consolas"/>
           <w:sz w:val="20"/>
         </w:rPr>
       </w:pPr>
+      <w:proofErr w:type="gramStart"/>
       <w:r>
         <w:rPr>
           <w:rFonts w:ascii="Consolas" w:hAnsi="Consolas" w:cs="Consolas"/>
           <w:sz w:val="20"/>
         </w:rPr>
-        <w:t>float rand(vec2 co){</w:t>
-      </w:r>
-    </w:p>
-    <w:p>
-      <w:pPr>
+        <w:t>float</w:t>
+      </w:r>
+      <w:proofErr w:type="gramEnd"/>
+      <w:r>
         <w:rPr>
           <w:rFonts w:ascii="Consolas" w:hAnsi="Consolas" w:cs="Consolas"/>
           <w:sz w:val="20"/>
         </w:rPr>
-      </w:pPr>
-      <w:r>
+        <w:t xml:space="preserve"> rand(vec2 co){</w:t>
+      </w:r>
+    </w:p>
+    <w:p>
+      <w:pPr>
+        <w:spacing w:after="0"/>
         <w:rPr>
           <w:rFonts w:ascii="Consolas" w:hAnsi="Consolas" w:cs="Consolas"/>
           <w:sz w:val="20"/>
         </w:rPr>
-        <w:t xml:space="preserve">  return 2.0 * fract(sin(dot(co.xy ,vec2(12.9898,78.233))) * 43758.5453) - 1.0;</w:t>
-      </w:r>
-    </w:p>
-    <w:p>
-      <w:pPr>
+      </w:pPr>
+      <w:r>
         <w:rPr>
           <w:rFonts w:ascii="Consolas" w:hAnsi="Consolas" w:cs="Consolas"/>
           <w:sz w:val="20"/>
         </w:rPr>
-      </w:pPr>
+        <w:t xml:space="preserve">  </w:t>
+      </w:r>
+      <w:proofErr w:type="gramStart"/>
       <w:r>
         <w:rPr>
           <w:rFonts w:ascii="Consolas" w:hAnsi="Consolas" w:cs="Consolas"/>
           <w:sz w:val="20"/>
         </w:rPr>
-        <w:t>}</w:t>
-      </w:r>
-    </w:p>
-    <w:p>
-      <w:r>
-        <w:t xml:space="preserve">The other code snippet I used was the following function which transforms a linear interpolation t-value to a certain smooth curve interpolation </w:t>
-      </w:r>
-      <w:r>
-        <w:t xml:space="preserve">that is commonly used when generating </w:t>
-      </w:r>
-      <w:r>
-        <w:t>P</w:t>
-      </w:r>
-      <w:r>
-        <w:t>erlin noise:</w:t>
-      </w:r>
-    </w:p>
-    <w:p>
-      <w:pPr>
+        <w:t>return</w:t>
+      </w:r>
+      <w:proofErr w:type="gramEnd"/>
+      <w:r>
         <w:rPr>
           <w:rFonts w:ascii="Consolas" w:hAnsi="Consolas" w:cs="Consolas"/>
           <w:sz w:val="20"/>
         </w:rPr>
-      </w:pPr>
+        <w:t xml:space="preserve"> 2.0 * </w:t>
+      </w:r>
+      <w:proofErr w:type="spellStart"/>
       <w:r>
         <w:rPr>
           <w:rFonts w:ascii="Consolas" w:hAnsi="Consolas" w:cs="Consolas"/>
           <w:sz w:val="20"/>
         </w:rPr>
-        <w:t>float fade(float t) {</w:t>
-      </w:r>
-    </w:p>
-    <w:p>
-      <w:pPr>
+        <w:t>fract</w:t>
+      </w:r>
+      <w:proofErr w:type="spellEnd"/>
+      <w:r>
         <w:rPr>
           <w:rFonts w:ascii="Consolas" w:hAnsi="Consolas" w:cs="Consolas"/>
           <w:sz w:val="20"/>
         </w:rPr>
-      </w:pPr>
+        <w:t>(sin(dot(</w:t>
+      </w:r>
+      <w:proofErr w:type="spellStart"/>
       <w:r>
         <w:rPr>
           <w:rFonts w:ascii="Consolas" w:hAnsi="Consolas" w:cs="Consolas"/>
           <w:sz w:val="20"/>
         </w:rPr>
-        <w:t xml:space="preserve">  return t*t*t*(t*(t*6.0-15.0)+10.0);</w:t>
-      </w:r>
-    </w:p>
-    <w:p>
-      <w:pPr>
+        <w:t>co.xy</w:t>
+      </w:r>
+      <w:proofErr w:type="spellEnd"/>
+      <w:r>
         <w:rPr>
           <w:rFonts w:ascii="Consolas" w:hAnsi="Consolas" w:cs="Consolas"/>
           <w:sz w:val="20"/>
         </w:rPr>
-      </w:pPr>
-      <w:r>
+        <w:t xml:space="preserve"> ,vec2(12.9898,78.233))) * 43758.5453) - 1.0;</w:t>
+      </w:r>
+    </w:p>
+    <w:p>
+      <w:pPr>
         <w:rPr>
           <w:rFonts w:ascii="Consolas" w:hAnsi="Consolas" w:cs="Consolas"/>
           <w:sz w:val="20"/>
         </w:rPr>
+      </w:pPr>
+      <w:r>
+        <w:rPr>
+          <w:rFonts w:ascii="Consolas" w:hAnsi="Consolas" w:cs="Consolas"/>
+          <w:sz w:val="20"/>
+        </w:rPr>
         <w:t>}</w:t>
       </w:r>
     </w:p>
     <w:p>
+      <w:r>
+        <w:t xml:space="preserve">The other code snippet I used was the following function which transforms a linear interpolation t-value to a certain smooth curve interpolation </w:t>
+      </w:r>
+      <w:r>
+        <w:t xml:space="preserve">that is commonly used when generating </w:t>
+      </w:r>
+      <w:proofErr w:type="spellStart"/>
+      <w:r>
+        <w:t>P</w:t>
+      </w:r>
+      <w:r>
+        <w:t>erlin</w:t>
+      </w:r>
+      <w:proofErr w:type="spellEnd"/>
+      <w:r>
+        <w:t xml:space="preserve"> noise:</w:t>
+      </w:r>
+    </w:p>
+    <w:p>
+      <w:pPr>
+        <w:spacing w:after="0" w:line="240" w:lineRule="auto"/>
+        <w:rPr>
+          <w:rFonts w:ascii="Consolas" w:hAnsi="Consolas" w:cs="Consolas"/>
+          <w:sz w:val="20"/>
+        </w:rPr>
+      </w:pPr>
+      <w:proofErr w:type="gramStart"/>
+      <w:r>
+        <w:rPr>
+          <w:rFonts w:ascii="Consolas" w:hAnsi="Consolas" w:cs="Consolas"/>
+          <w:sz w:val="20"/>
+        </w:rPr>
+        <w:t>float</w:t>
+      </w:r>
+      <w:proofErr w:type="gramEnd"/>
+      <w:r>
+        <w:rPr>
+          <w:rFonts w:ascii="Consolas" w:hAnsi="Consolas" w:cs="Consolas"/>
+          <w:sz w:val="20"/>
+        </w:rPr>
+        <w:t xml:space="preserve"> fade(float t) {</w:t>
+      </w:r>
+    </w:p>
+    <w:p>
+      <w:pPr>
+        <w:spacing w:after="0" w:line="240" w:lineRule="auto"/>
+        <w:rPr>
+          <w:rFonts w:ascii="Consolas" w:hAnsi="Consolas" w:cs="Consolas"/>
+          <w:sz w:val="20"/>
+        </w:rPr>
+      </w:pPr>
+      <w:r>
+        <w:rPr>
+          <w:rFonts w:ascii="Consolas" w:hAnsi="Consolas" w:cs="Consolas"/>
+          <w:sz w:val="20"/>
+        </w:rPr>
+        <w:t xml:space="preserve">  </w:t>
+      </w:r>
+      <w:proofErr w:type="gramStart"/>
+      <w:r>
+        <w:rPr>
+          <w:rFonts w:ascii="Consolas" w:hAnsi="Consolas" w:cs="Consolas"/>
+          <w:sz w:val="20"/>
+        </w:rPr>
+        <w:t>return</w:t>
+      </w:r>
+      <w:proofErr w:type="gramEnd"/>
+      <w:r>
+        <w:rPr>
+          <w:rFonts w:ascii="Consolas" w:hAnsi="Consolas" w:cs="Consolas"/>
+          <w:sz w:val="20"/>
+        </w:rPr>
+        <w:t xml:space="preserve"> t*t*t*(t*(t*6.0-15.0)+10.0);</w:t>
+      </w:r>
+    </w:p>
+    <w:p>
+      <w:pPr>
+        <w:spacing w:after="100" w:afterAutospacing="1" w:line="240" w:lineRule="auto"/>
+        <w:rPr>
+          <w:rFonts w:ascii="Consolas" w:hAnsi="Consolas" w:cs="Consolas"/>
+          <w:sz w:val="20"/>
+        </w:rPr>
+      </w:pPr>
+      <w:r>
+        <w:rPr>
+          <w:rFonts w:ascii="Consolas" w:hAnsi="Consolas" w:cs="Consolas"/>
+          <w:sz w:val="20"/>
+        </w:rPr>
+        <w:t>}</w:t>
+      </w:r>
+    </w:p>
+    <w:p>
       <w:pPr>
         <w:pStyle w:val="Heading1"/>
       </w:pPr>
@@ -1217,34 +1616,76 @@
     <w:p>
       <w:r>
         <w:tab/>
-        <w:t>In order to navigate my code there are a few things to know.  First of all, all of the shader code is located in the “index.html” file inside of script tags.</w:t>
+        <w:t xml:space="preserve">In order to navigate my code there are a few things to know.  First of all, all of the </w:t>
+      </w:r>
+      <w:proofErr w:type="spellStart"/>
+      <w:r>
+        <w:t>shader</w:t>
+      </w:r>
+      <w:proofErr w:type="spellEnd"/>
+      <w:r>
+        <w:t xml:space="preserve"> code is located in the “index.html” file inside of script tags.</w:t>
       </w:r>
       <w:r>
         <w:t xml:space="preserve">  They are found in pairs, tagged with a type property of either “</w:t>
       </w:r>
       <w:r>
-        <w:t>x-shader/x-vertex</w:t>
-      </w:r>
-      <w:r>
-        <w:t xml:space="preserve">” or </w:t>
-      </w:r>
-      <w:r>
-        <w:t>“</w:t>
-      </w:r>
-      <w:r>
-        <w:t>x-shader/x-</w:t>
-      </w:r>
-      <w:r>
-        <w:t>fragment</w:t>
-      </w:r>
-      <w:r>
-        <w:t>”</w:t>
-      </w:r>
-      <w:r>
-        <w:t xml:space="preserve"> indicating the type of shader it is.</w:t>
-      </w:r>
-      <w:r>
-        <w:t xml:space="preserve">  This is a very common idiom used in WebGL which also allows you to create new shader programs quite easily.</w:t>
+        <w:t>x-</w:t>
+      </w:r>
+      <w:proofErr w:type="spellStart"/>
+      <w:r>
+        <w:t>shader</w:t>
+      </w:r>
+      <w:proofErr w:type="spellEnd"/>
+      <w:r>
+        <w:t>/x-vertex</w:t>
+      </w:r>
+      <w:r>
+        <w:t>” or “</w:t>
+      </w:r>
+      <w:r>
+        <w:t>x-</w:t>
+      </w:r>
+      <w:proofErr w:type="spellStart"/>
+      <w:r>
+        <w:t>shader</w:t>
+      </w:r>
+      <w:proofErr w:type="spellEnd"/>
+      <w:r>
+        <w:t>/x-</w:t>
+      </w:r>
+      <w:r>
+        <w:t>fragment”</w:t>
+      </w:r>
+      <w:r>
+        <w:t xml:space="preserve"> indicating the type of </w:t>
+      </w:r>
+      <w:proofErr w:type="spellStart"/>
+      <w:r>
+        <w:t>shader</w:t>
+      </w:r>
+      <w:proofErr w:type="spellEnd"/>
+      <w:r>
+        <w:t xml:space="preserve"> it is.</w:t>
+      </w:r>
+      <w:r>
+        <w:t xml:space="preserve">  This is a very common idiom used in </w:t>
+      </w:r>
+      <w:proofErr w:type="spellStart"/>
+      <w:r>
+        <w:t>WebGL</w:t>
+      </w:r>
+      <w:proofErr w:type="spellEnd"/>
+      <w:r>
+        <w:t xml:space="preserve"> which also allows you to create new </w:t>
+      </w:r>
+      <w:proofErr w:type="spellStart"/>
+      <w:r>
+        <w:t>shader</w:t>
+      </w:r>
+      <w:proofErr w:type="spellEnd"/>
+      <w:r>
+        <w:t xml:space="preserve"> programs quite easily.</w:t>
       </w:r>
     </w:p>
     <w:p>
@@ -1261,13 +1702,16 @@
       <w:r>
         <w:t xml:space="preserve"> of multiple material textures per model, as my models use.</w:t>
       </w:r>
-      <w:bookmarkStart w:id="0" w:name="_GoBack"/>
-      <w:bookmarkEnd w:id="0"/>
     </w:p>
     <w:p>
       <w:r>
         <w:tab/>
-        <w:t>And finally, the vast majority of the code is found in the “main.js” file</w:t>
+      </w:r>
+      <w:r>
+        <w:t>F</w:t>
+      </w:r>
+      <w:r>
+        <w:t>inally, the vast majority of the code is found in the “main.js” file</w:t>
       </w:r>
       <w:r>
         <w:t>.</w:t>
@@ -1275,29 +1719,22 @@
       <w:r>
         <w:t xml:space="preserve">  It is roughly ordered from top to bottom, in order of execution.  It is organized into logical functions that encapsulate logic which should be easy to understand by their names.  All code is initialized at the very bottom of the file by the call to the </w:t>
       </w:r>
+      <w:proofErr w:type="gramStart"/>
       <w:r>
         <w:rPr>
           <w:rFonts w:ascii="Consolas" w:hAnsi="Consolas" w:cs="Consolas"/>
         </w:rPr>
-        <w:t>main()</w:t>
+        <w:t>main(</w:t>
+      </w:r>
+      <w:proofErr w:type="gramEnd"/>
+      <w:r>
+        <w:rPr>
+          <w:rFonts w:ascii="Consolas" w:hAnsi="Consolas" w:cs="Consolas"/>
+        </w:rPr>
+        <w:t>)</w:t>
       </w:r>
       <w:r>
         <w:t xml:space="preserve"> function, located inside the completion of the asynchronous calls used to load in all of the assets.</w:t>
-      </w:r>
-    </w:p>
-    <w:p/>
-    <w:p>
-      <w:pPr>
-        <w:rPr>
-          <w:sz w:val="24"/>
-        </w:rPr>
-      </w:pPr>
-      <w:r>
-        <w:rPr>
-          <w:sz w:val="24"/>
-        </w:rPr>
-        <w:lastRenderedPageBreak/>
-        <w:br w:type="page"/>
       </w:r>
     </w:p>
     <w:p>
@@ -1444,7 +1881,21 @@
         <w:rPr>
           <w:sz w:val="24"/>
         </w:rPr>
-        <w:t xml:space="preserve"> colours and timing used to create the sunsets, which I think turned out quite well.  I also came up with an interesting technique to sample a gradient textu</w:t>
+        <w:t xml:space="preserve"> </w:t>
+      </w:r>
+      <w:proofErr w:type="spellStart"/>
+      <w:r>
+        <w:rPr>
+          <w:sz w:val="24"/>
+        </w:rPr>
+        <w:t>colours</w:t>
+      </w:r>
+      <w:proofErr w:type="spellEnd"/>
+      <w:r>
+        <w:rPr>
+          <w:sz w:val="24"/>
+        </w:rPr>
+        <w:t xml:space="preserve"> and timing used to create the sunsets, which I think turned out quite well.  I also came up with an interesting technique to sample a gradient textu</w:t>
       </w:r>
       <w:r>
         <w:rPr>
@@ -1514,7 +1965,21 @@
         <w:rPr>
           <w:sz w:val="24"/>
         </w:rPr>
-        <w:t>original proposal, I didn’t create the models used in this demo.  I found a website online which had ripped the models from the original Game Cube version of Legend of Zelda: Windwaker.</w:t>
+        <w:t xml:space="preserve">original proposal, I didn’t create the models used in this demo.  I found a website online which had ripped the models from the original Game Cube version of Legend of Zelda: </w:t>
+      </w:r>
+      <w:proofErr w:type="spellStart"/>
+      <w:r>
+        <w:rPr>
+          <w:sz w:val="24"/>
+        </w:rPr>
+        <w:t>Windwaker</w:t>
+      </w:r>
+      <w:proofErr w:type="spellEnd"/>
+      <w:r>
+        <w:rPr>
+          <w:sz w:val="24"/>
+        </w:rPr>
+        <w:t>.</w:t>
       </w:r>
       <w:r>
         <w:rPr>
@@ -1574,13 +2039,41 @@
         <w:rPr>
           <w:sz w:val="24"/>
         </w:rPr>
-        <w:t xml:space="preserve">  The original models I downloaded can be found in the “design/boat” folder and the “design/toonlink” folder.</w:t>
-      </w:r>
-      <w:r>
-        <w:rPr>
-          <w:sz w:val="24"/>
-        </w:rPr>
-        <w:t xml:space="preserve">  The 3DS max file can be found at “design/linkboat.max”.  And the sail texture I made can be found in the “design/sail” folder which contains the final </w:t>
+        <w:t xml:space="preserve">  The original models I downloaded can be found in the “design/boat” folder and the “design/</w:t>
+      </w:r>
+      <w:proofErr w:type="spellStart"/>
+      <w:r>
+        <w:rPr>
+          <w:sz w:val="24"/>
+        </w:rPr>
+        <w:t>toonlink</w:t>
+      </w:r>
+      <w:proofErr w:type="spellEnd"/>
+      <w:r>
+        <w:rPr>
+          <w:sz w:val="24"/>
+        </w:rPr>
+        <w:t>” folder.</w:t>
+      </w:r>
+      <w:r>
+        <w:rPr>
+          <w:sz w:val="24"/>
+        </w:rPr>
+        <w:t xml:space="preserve">  The 3DS max file can be found at “design/</w:t>
+      </w:r>
+      <w:proofErr w:type="spellStart"/>
+      <w:r>
+        <w:rPr>
+          <w:sz w:val="24"/>
+        </w:rPr>
+        <w:t>linkboat.max</w:t>
+      </w:r>
+      <w:proofErr w:type="spellEnd"/>
+      <w:r>
+        <w:rPr>
+          <w:sz w:val="24"/>
+        </w:rPr>
+        <w:t xml:space="preserve">”.  And the sail texture I made can be found in the “design/sail” folder which contains the final </w:t>
       </w:r>
       <w:r>
         <w:rPr>
@@ -1594,11 +2087,19 @@
         </w:rPr>
         <w:t xml:space="preserve">PNG file and the </w:t>
       </w:r>
-      <w:r>
-        <w:rPr>
-          <w:sz w:val="24"/>
-        </w:rPr>
-        <w:t>Photshop document I used to make it.</w:t>
+      <w:proofErr w:type="spellStart"/>
+      <w:r>
+        <w:rPr>
+          <w:sz w:val="24"/>
+        </w:rPr>
+        <w:t>Photshop</w:t>
+      </w:r>
+      <w:proofErr w:type="spellEnd"/>
+      <w:r>
+        <w:rPr>
+          <w:sz w:val="24"/>
+        </w:rPr>
+        <w:t xml:space="preserve"> document I used to make it.</w:t>
       </w:r>
     </w:p>
     <w:p>
@@ -1656,6 +2157,7 @@
         <w:rPr>
           <w:noProof/>
         </w:rPr>
+        <w:lastRenderedPageBreak/>
         <w:drawing>
           <wp:anchor distT="0" distB="0" distL="114300" distR="114300" simplePos="0" relativeHeight="251658240" behindDoc="0" locked="0" layoutInCell="1" allowOverlap="1">
             <wp:simplePos x="0" y="0"/>

</xml_diff>